<commit_message>
Intégration d'utilisateurs en utilisant Seed
Nous avons peuplé la base de données avec un jeu de données initial en modifiant le DbContext et en ajoutant une nouvelle migration incluant le seed.
</commit_message>
<xml_diff>
--- a/TP3 - Flappy Birbdocx.docx
+++ b/TP3 - Flappy Birbdocx.docx
@@ -4,7 +4,7 @@
   <w:body>
     <w:p>
       <w:pPr>
-        <w:pStyle w:val="Titre"/>
+        <w:pStyle w:val="Title"/>
       </w:pPr>
       <w:r>
         <w:t>420-</w:t>
@@ -22,15 +22,28 @@
         <w:t>-</w:t>
       </w:r>
       <w:r>
-        <w:t xml:space="preserve"> Flappy Birb</w:t>
-      </w:r>
+        <w:t xml:space="preserve"> </w:t>
+      </w:r>
+      <w:proofErr w:type="spellStart"/>
+      <w:r>
+        <w:t>Flappy</w:t>
+      </w:r>
+      <w:proofErr w:type="spellEnd"/>
+      <w:r>
+        <w:t xml:space="preserve"> </w:t>
+      </w:r>
+      <w:proofErr w:type="spellStart"/>
+      <w:r>
+        <w:t>Birb</w:t>
+      </w:r>
+      <w:proofErr w:type="spellEnd"/>
       <w:r>
         <w:t xml:space="preserve"> (15%)</w:t>
       </w:r>
     </w:p>
     <w:p>
       <w:pPr>
-        <w:pStyle w:val="Sous-titre"/>
+        <w:pStyle w:val="Subtitle"/>
       </w:pPr>
       <w:r>
         <w:t xml:space="preserve">Date de remise : </w:t>
@@ -41,7 +54,7 @@
     </w:p>
     <w:p>
       <w:pPr>
-        <w:pStyle w:val="Titre1"/>
+        <w:pStyle w:val="Heading1"/>
       </w:pPr>
       <w:r>
         <w:t>Consigne</w:t>
@@ -52,7 +65,7 @@
     </w:p>
     <w:p>
       <w:pPr>
-        <w:pStyle w:val="Paragraphedeliste"/>
+        <w:pStyle w:val="ListParagraph"/>
         <w:numPr>
           <w:ilvl w:val="0"/>
           <w:numId w:val="21"/>
@@ -64,14 +77,22 @@
     </w:p>
     <w:p>
       <w:pPr>
-        <w:pStyle w:val="Paragraphedeliste"/>
+        <w:pStyle w:val="ListParagraph"/>
         <w:numPr>
           <w:ilvl w:val="0"/>
           <w:numId w:val="21"/>
         </w:numPr>
       </w:pPr>
       <w:r>
-        <w:t>Le projet client sera fait avec le Framework Angular.</w:t>
+        <w:t xml:space="preserve">Le projet client sera fait avec le Framework </w:t>
+      </w:r>
+      <w:proofErr w:type="spellStart"/>
+      <w:r>
+        <w:t>Angular</w:t>
+      </w:r>
+      <w:proofErr w:type="spellEnd"/>
+      <w:r>
+        <w:t>.</w:t>
       </w:r>
       <w:r>
         <w:t xml:space="preserve"> (Un projet de départ est fourni !)</w:t>
@@ -79,25 +100,30 @@
     </w:p>
     <w:p>
       <w:pPr>
-        <w:pStyle w:val="Paragraphedeliste"/>
+        <w:pStyle w:val="ListParagraph"/>
         <w:numPr>
           <w:ilvl w:val="0"/>
           <w:numId w:val="21"/>
         </w:numPr>
       </w:pPr>
       <w:r>
-        <w:t>Le projet serveur sera fait avec le Framework .Net Cor</w:t>
+        <w:t xml:space="preserve">Le projet serveur sera fait avec le Framework .Net </w:t>
+      </w:r>
+      <w:proofErr w:type="spellStart"/>
+      <w:r>
+        <w:t>Cor</w:t>
       </w:r>
       <w:r>
         <w:t>e</w:t>
       </w:r>
+      <w:proofErr w:type="spellEnd"/>
       <w:r>
         <w:t>.</w:t>
       </w:r>
     </w:p>
     <w:p>
       <w:pPr>
-        <w:pStyle w:val="Titre1"/>
+        <w:pStyle w:val="Heading1"/>
       </w:pPr>
       <w:r>
         <w:t>Mise en contexte</w:t>
@@ -140,15 +166,19 @@
     </w:p>
     <w:p>
       <w:pPr>
-        <w:pStyle w:val="Titre1"/>
-      </w:pPr>
-      <w:r>
+        <w:pStyle w:val="Heading1"/>
+      </w:pPr>
+      <w:r>
+        <w:rPr>
+          <w:highlight w:val="yellow"/>
+        </w:rPr>
         <w:t>Gestion des utilisateurs</w:t>
       </w:r>
       <w:r>
         <w:rPr>
           <w:sz w:val="32"/>
           <w:szCs w:val="32"/>
+          <w:highlight w:val="yellow"/>
         </w:rPr>
         <w:t xml:space="preserve"> (</w:t>
       </w:r>
@@ -156,6 +186,7 @@
         <w:rPr>
           <w:sz w:val="32"/>
           <w:szCs w:val="32"/>
+          <w:highlight w:val="yellow"/>
         </w:rPr>
         <w:t>S</w:t>
       </w:r>
@@ -163,6 +194,7 @@
         <w:rPr>
           <w:sz w:val="32"/>
           <w:szCs w:val="32"/>
+          <w:highlight w:val="yellow"/>
         </w:rPr>
         <w:t>emaine 9)</w:t>
       </w:r>
@@ -180,18 +212,25 @@
     </w:p>
     <w:p>
       <w:pPr>
-        <w:pStyle w:val="Titre1"/>
-      </w:pPr>
-      <w:r>
+        <w:pStyle w:val="Heading1"/>
+      </w:pPr>
+      <w:r>
+        <w:rPr>
+          <w:highlight w:val="yellow"/>
+        </w:rPr>
         <w:t>Créer un score</w:t>
       </w:r>
       <w:r>
+        <w:rPr>
+          <w:highlight w:val="yellow"/>
+        </w:rPr>
         <w:t xml:space="preserve"> </w:t>
       </w:r>
       <w:r>
         <w:rPr>
           <w:sz w:val="32"/>
           <w:szCs w:val="32"/>
+          <w:highlight w:val="yellow"/>
         </w:rPr>
         <w:t>(</w:t>
       </w:r>
@@ -199,6 +238,7 @@
         <w:rPr>
           <w:sz w:val="32"/>
           <w:szCs w:val="32"/>
+          <w:highlight w:val="yellow"/>
         </w:rPr>
         <w:t>S</w:t>
       </w:r>
@@ -206,6 +246,7 @@
         <w:rPr>
           <w:sz w:val="32"/>
           <w:szCs w:val="32"/>
+          <w:highlight w:val="yellow"/>
         </w:rPr>
         <w:t>emaine 9)</w:t>
       </w:r>
@@ -217,15 +258,19 @@
     </w:p>
     <w:p>
       <w:pPr>
-        <w:pStyle w:val="Titre1"/>
-      </w:pPr>
-      <w:r>
+        <w:pStyle w:val="Heading1"/>
+      </w:pPr>
+      <w:r>
+        <w:rPr>
+          <w:highlight w:val="yellow"/>
+        </w:rPr>
         <w:t>Afficher nos scores</w:t>
       </w:r>
       <w:r>
         <w:rPr>
           <w:sz w:val="32"/>
           <w:szCs w:val="32"/>
+          <w:highlight w:val="yellow"/>
         </w:rPr>
         <w:t xml:space="preserve"> (Semaine 9)</w:t>
       </w:r>
@@ -246,31 +291,21 @@
     </w:p>
     <w:p>
       <w:pPr>
-        <w:pStyle w:val="Titre1"/>
-      </w:pPr>
-      <w:r>
+        <w:pStyle w:val="Heading1"/>
+      </w:pPr>
+      <w:r>
+        <w:rPr>
+          <w:highlight w:val="yellow"/>
+        </w:rPr>
         <w:t>Afficher tous les scores publics</w:t>
       </w:r>
       <w:r>
         <w:rPr>
           <w:sz w:val="32"/>
           <w:szCs w:val="32"/>
+          <w:highlight w:val="yellow"/>
         </w:rPr>
-        <w:t xml:space="preserve"> (Semaine </w:t>
-      </w:r>
-      <w:r>
-        <w:rPr>
-          <w:sz w:val="32"/>
-          <w:szCs w:val="32"/>
-        </w:rPr>
-        <w:t>10</w:t>
-      </w:r>
-      <w:r>
-        <w:rPr>
-          <w:sz w:val="32"/>
-          <w:szCs w:val="32"/>
-        </w:rPr>
-        <w:t>)</w:t>
+        <w:t xml:space="preserve"> (Semaine 10)</w:t>
       </w:r>
     </w:p>
     <w:p>
@@ -372,11 +407,46 @@
     </w:p>
     <w:p>
       <w:pPr>
-        <w:pStyle w:val="Titre1"/>
-      </w:pPr>
-      <w:r>
+        <w:pStyle w:val="Heading1"/>
+      </w:pPr>
+      <w:r>
+        <w:rPr>
+          <w:highlight w:val="yellow"/>
+        </w:rPr>
         <w:lastRenderedPageBreak/>
         <w:t>Modifier la visibilité de nos scores</w:t>
+      </w:r>
+      <w:r>
+        <w:rPr>
+          <w:sz w:val="32"/>
+          <w:szCs w:val="32"/>
+          <w:highlight w:val="yellow"/>
+        </w:rPr>
+        <w:t xml:space="preserve"> (Semaine 10)</w:t>
+      </w:r>
+    </w:p>
+    <w:p>
+      <w:r>
+        <w:t>Un utilisateur connecté doit pouvoir changer la visibilité (public ou privé) de ses scores lorsqu’il les consulte.</w:t>
+      </w:r>
+      <w:r>
+        <w:t xml:space="preserve"> Cela va bien entendu déterminer si les autres utilisateurs peuvent apercevoir les scores dans la liste de tous les scores publics.</w:t>
+      </w:r>
+      <w:r>
+        <w:t xml:space="preserve"> La visibilité doit être la SEULE propriété modifiable.</w:t>
+      </w:r>
+    </w:p>
+    <w:p>
+      <w:pPr>
+        <w:pStyle w:val="Heading1"/>
+      </w:pPr>
+      <w:proofErr w:type="spellStart"/>
+      <w:r>
+        <w:t>Seed</w:t>
+      </w:r>
+      <w:proofErr w:type="spellEnd"/>
+      <w:r>
+        <w:t xml:space="preserve"> de données</w:t>
       </w:r>
       <w:r>
         <w:rPr>
@@ -402,60 +472,28 @@
     </w:p>
     <w:p>
       <w:r>
-        <w:t>Un utilisateur connecté doit pouvoir changer la visibilité (public ou privé) de ses scores lorsqu’il les consulte.</w:t>
-      </w:r>
-      <w:r>
-        <w:t xml:space="preserve"> Cela va bien entendu déterminer si les autres utilisateurs peuvent apercevoir les scores dans la liste de tous les scores publics.</w:t>
-      </w:r>
-      <w:r>
-        <w:t xml:space="preserve"> La visibilité doit être la SEULE propriété modifiable.</w:t>
+        <w:t xml:space="preserve">À des fins de tests, la base de données doit </w:t>
+      </w:r>
+      <w:proofErr w:type="spellStart"/>
+      <w:r>
+        <w:t>intiaielement</w:t>
+      </w:r>
+      <w:proofErr w:type="spellEnd"/>
+      <w:r>
+        <w:t xml:space="preserve"> contenir deux utilisateurs et quatre scores : c’est-à-dire deux utilisateurs avec chacun un score public et un score privé.</w:t>
       </w:r>
     </w:p>
     <w:p>
       <w:pPr>
-        <w:pStyle w:val="Titre1"/>
-      </w:pPr>
-      <w:r>
-        <w:t>Seed de données</w:t>
-      </w:r>
-      <w:r>
-        <w:rPr>
-          <w:sz w:val="32"/>
-          <w:szCs w:val="32"/>
-        </w:rPr>
-        <w:t xml:space="preserve"> (Semaine </w:t>
-      </w:r>
-      <w:r>
-        <w:rPr>
-          <w:sz w:val="32"/>
-          <w:szCs w:val="32"/>
-        </w:rPr>
-        <w:t>10</w:t>
-      </w:r>
-      <w:r>
-        <w:rPr>
-          <w:sz w:val="32"/>
-          <w:szCs w:val="32"/>
-        </w:rPr>
-        <w:t>)</w:t>
+        <w:pStyle w:val="Heading1"/>
+      </w:pPr>
+      <w:r>
+        <w:t>Suppléments agaçants</w:t>
       </w:r>
     </w:p>
     <w:p>
-      <w:r>
-        <w:t>À des fins de tests, la base de données doit intiaielement contenir deux utilisateurs et quatre scores : c’est-à-dire deux utilisateurs avec chacun un score public et un score privé.</w:t>
-      </w:r>
-    </w:p>
-    <w:p>
-      <w:pPr>
-        <w:pStyle w:val="Titre1"/>
-      </w:pPr>
-      <w:r>
-        <w:t>Suppléments agaçants</w:t>
-      </w:r>
-    </w:p>
-    <w:p>
-      <w:pPr>
-        <w:pStyle w:val="Paragraphedeliste"/>
+      <w:pPr>
+        <w:pStyle w:val="ListParagraph"/>
         <w:numPr>
           <w:ilvl w:val="0"/>
           <w:numId w:val="20"/>
@@ -477,14 +515,22 @@
     </w:p>
     <w:p>
       <w:pPr>
-        <w:pStyle w:val="Paragraphedeliste"/>
+        <w:pStyle w:val="ListParagraph"/>
         <w:numPr>
           <w:ilvl w:val="0"/>
           <w:numId w:val="20"/>
         </w:numPr>
       </w:pPr>
       <w:r>
-        <w:t xml:space="preserve">Le projet ASP.NET Core doit </w:t>
+        <w:t xml:space="preserve">Le projet ASP.NET </w:t>
+      </w:r>
+      <w:proofErr w:type="spellStart"/>
+      <w:r>
+        <w:t>Core</w:t>
+      </w:r>
+      <w:proofErr w:type="spellEnd"/>
+      <w:r>
+        <w:t xml:space="preserve"> doit </w:t>
       </w:r>
       <w:r>
         <w:t>posséder</w:t>
@@ -505,14 +551,22 @@
     </w:p>
     <w:p>
       <w:pPr>
-        <w:pStyle w:val="Paragraphedeliste"/>
+        <w:pStyle w:val="ListParagraph"/>
         <w:numPr>
           <w:ilvl w:val="0"/>
           <w:numId w:val="20"/>
         </w:numPr>
       </w:pPr>
       <w:r>
-        <w:t xml:space="preserve">Le projet Angular doit </w:t>
+        <w:t xml:space="preserve">Le projet </w:t>
+      </w:r>
+      <w:proofErr w:type="spellStart"/>
+      <w:r>
+        <w:t>Angular</w:t>
+      </w:r>
+      <w:proofErr w:type="spellEnd"/>
+      <w:r>
+        <w:t xml:space="preserve"> doit </w:t>
       </w:r>
       <w:r>
         <w:t>utiliser</w:t>
@@ -536,7 +590,7 @@
     </w:p>
     <w:p>
       <w:pPr>
-        <w:pStyle w:val="Paragraphedeliste"/>
+        <w:pStyle w:val="ListParagraph"/>
         <w:numPr>
           <w:ilvl w:val="0"/>
           <w:numId w:val="20"/>
@@ -553,12 +607,28 @@
         <w:t>intercepteur</w:t>
       </w:r>
       <w:r>
-        <w:t xml:space="preserve"> doit être utilisé pour joindre le token d’authentification aux requêtes dans le projet Angular. (Semaine 10)</w:t>
+        <w:t xml:space="preserve"> doit être utilisé pour joindre le </w:t>
+      </w:r>
+      <w:proofErr w:type="spellStart"/>
+      <w:r>
+        <w:t>token</w:t>
+      </w:r>
+      <w:proofErr w:type="spellEnd"/>
+      <w:r>
+        <w:t xml:space="preserve"> d’authentification aux requêtes dans le projet </w:t>
+      </w:r>
+      <w:proofErr w:type="spellStart"/>
+      <w:r>
+        <w:t>Angular</w:t>
+      </w:r>
+      <w:proofErr w:type="spellEnd"/>
+      <w:r>
+        <w:t>. (Semaine 10)</w:t>
       </w:r>
     </w:p>
     <w:p>
       <w:pPr>
-        <w:pStyle w:val="Titre1"/>
+        <w:pStyle w:val="Heading1"/>
       </w:pPr>
       <w:r>
         <w:t>Correction</w:t>
@@ -1659,7 +1729,25 @@
                 <w:szCs w:val="18"/>
                 <w:lang w:eastAsia="fr-CA"/>
               </w:rPr>
-              <w:t xml:space="preserve"> (Couche entre les contrôleurs et le DbContext)</w:t>
+              <w:t xml:space="preserve"> (Couche entre les contrôleurs et le </w:t>
+            </w:r>
+            <w:proofErr w:type="spellStart"/>
+            <w:r>
+              <w:rPr>
+                <w:sz w:val="18"/>
+                <w:szCs w:val="18"/>
+                <w:lang w:eastAsia="fr-CA"/>
+              </w:rPr>
+              <w:t>DbContext</w:t>
+            </w:r>
+            <w:proofErr w:type="spellEnd"/>
+            <w:r>
+              <w:rPr>
+                <w:sz w:val="18"/>
+                <w:szCs w:val="18"/>
+                <w:lang w:eastAsia="fr-CA"/>
+              </w:rPr>
+              <w:t>)</w:t>
             </w:r>
           </w:p>
         </w:tc>
@@ -1741,7 +1829,43 @@
                 <w:szCs w:val="18"/>
                 <w:lang w:eastAsia="fr-CA"/>
               </w:rPr>
-              <w:t>Utiliser un interceptor (Angular)</w:t>
+              <w:t xml:space="preserve">Utiliser un </w:t>
+            </w:r>
+            <w:proofErr w:type="spellStart"/>
+            <w:r>
+              <w:rPr>
+                <w:sz w:val="18"/>
+                <w:szCs w:val="18"/>
+                <w:lang w:eastAsia="fr-CA"/>
+              </w:rPr>
+              <w:t>interceptor</w:t>
+            </w:r>
+            <w:proofErr w:type="spellEnd"/>
+            <w:r>
+              <w:rPr>
+                <w:sz w:val="18"/>
+                <w:szCs w:val="18"/>
+                <w:lang w:eastAsia="fr-CA"/>
+              </w:rPr>
+              <w:t xml:space="preserve"> (</w:t>
+            </w:r>
+            <w:proofErr w:type="spellStart"/>
+            <w:r>
+              <w:rPr>
+                <w:sz w:val="18"/>
+                <w:szCs w:val="18"/>
+                <w:lang w:eastAsia="fr-CA"/>
+              </w:rPr>
+              <w:t>Angular</w:t>
+            </w:r>
+            <w:proofErr w:type="spellEnd"/>
+            <w:r>
+              <w:rPr>
+                <w:sz w:val="18"/>
+                <w:szCs w:val="18"/>
+                <w:lang w:eastAsia="fr-CA"/>
+              </w:rPr>
+              <w:t>)</w:t>
             </w:r>
           </w:p>
         </w:tc>
@@ -1839,7 +1963,25 @@
                 <w:szCs w:val="18"/>
                 <w:lang w:eastAsia="fr-CA"/>
               </w:rPr>
-              <w:t xml:space="preserve"> dans la BD (Seed)</w:t>
+              <w:t xml:space="preserve"> dans la BD (</w:t>
+            </w:r>
+            <w:proofErr w:type="spellStart"/>
+            <w:r>
+              <w:rPr>
+                <w:sz w:val="18"/>
+                <w:szCs w:val="18"/>
+                <w:lang w:eastAsia="fr-CA"/>
+              </w:rPr>
+              <w:t>Seed</w:t>
+            </w:r>
+            <w:proofErr w:type="spellEnd"/>
+            <w:r>
+              <w:rPr>
+                <w:sz w:val="18"/>
+                <w:szCs w:val="18"/>
+                <w:lang w:eastAsia="fr-CA"/>
+              </w:rPr>
+              <w:t>)</w:t>
             </w:r>
           </w:p>
         </w:tc>
@@ -1937,7 +2079,25 @@
                 <w:szCs w:val="18"/>
                 <w:lang w:eastAsia="fr-CA"/>
               </w:rPr>
-              <w:t>Architecture Angular bien organisée (Usage de services, de modèles, de composants)</w:t>
+              <w:t xml:space="preserve">Architecture </w:t>
+            </w:r>
+            <w:proofErr w:type="spellStart"/>
+            <w:r>
+              <w:rPr>
+                <w:sz w:val="18"/>
+                <w:szCs w:val="18"/>
+                <w:lang w:eastAsia="fr-CA"/>
+              </w:rPr>
+              <w:t>Angular</w:t>
+            </w:r>
+            <w:proofErr w:type="spellEnd"/>
+            <w:r>
+              <w:rPr>
+                <w:sz w:val="18"/>
+                <w:szCs w:val="18"/>
+                <w:lang w:eastAsia="fr-CA"/>
+              </w:rPr>
+              <w:t xml:space="preserve"> bien organisée (Usage de services, de modèles, de composants)</w:t>
             </w:r>
           </w:p>
         </w:tc>
@@ -2027,7 +2187,25 @@
                 <w:szCs w:val="18"/>
                 <w:lang w:eastAsia="fr-CA"/>
               </w:rPr>
-              <w:t xml:space="preserve">(Inviter l’enseignant, commits clairs, respect des conventions du département et au moins </w:t>
+              <w:t xml:space="preserve">(Inviter l’enseignant, </w:t>
+            </w:r>
+            <w:proofErr w:type="spellStart"/>
+            <w:r>
+              <w:rPr>
+                <w:sz w:val="18"/>
+                <w:szCs w:val="18"/>
+                <w:lang w:eastAsia="fr-CA"/>
+              </w:rPr>
+              <w:t>commits</w:t>
+            </w:r>
+            <w:proofErr w:type="spellEnd"/>
+            <w:r>
+              <w:rPr>
+                <w:sz w:val="18"/>
+                <w:szCs w:val="18"/>
+                <w:lang w:eastAsia="fr-CA"/>
+              </w:rPr>
+              <w:t xml:space="preserve"> clairs, respect des conventions du département et au moins </w:t>
             </w:r>
             <w:r>
               <w:rPr>
@@ -2043,7 +2221,25 @@
                 <w:szCs w:val="18"/>
                 <w:lang w:eastAsia="fr-CA"/>
               </w:rPr>
-              <w:t xml:space="preserve"> commits cohérents)</w:t>
+              <w:t xml:space="preserve"> </w:t>
+            </w:r>
+            <w:proofErr w:type="spellStart"/>
+            <w:r>
+              <w:rPr>
+                <w:sz w:val="18"/>
+                <w:szCs w:val="18"/>
+                <w:lang w:eastAsia="fr-CA"/>
+              </w:rPr>
+              <w:t>commits</w:t>
+            </w:r>
+            <w:proofErr w:type="spellEnd"/>
+            <w:r>
+              <w:rPr>
+                <w:sz w:val="18"/>
+                <w:szCs w:val="18"/>
+                <w:lang w:eastAsia="fr-CA"/>
+              </w:rPr>
+              <w:t xml:space="preserve"> cohérents)</w:t>
             </w:r>
           </w:p>
         </w:tc>
@@ -2125,6 +2321,9 @@
     </w:p>
     <w:p>
       <w:r>
+        <w:rPr>
+          <w:noProof/>
+        </w:rPr>
         <w:drawing>
           <wp:inline distT="0" distB="0" distL="0" distR="0" wp14:anchorId="2F695719" wp14:editId="3A8B354B">
             <wp:extent cx="5943600" cy="3486150"/>
@@ -2207,7 +2406,7 @@
 <w:ftr xmlns:wpc="http://schemas.microsoft.com/office/word/2010/wordprocessingCanvas" xmlns:cx="http://schemas.microsoft.com/office/drawing/2014/chartex" xmlns:cx1="http://schemas.microsoft.com/office/drawing/2015/9/8/chartex" xmlns:cx2="http://schemas.microsoft.com/office/drawing/2015/10/21/chartex" xmlns:cx3="http://schemas.microsoft.com/office/drawing/2016/5/9/chartex" xmlns:cx4="http://schemas.microsoft.com/office/drawing/2016/5/10/chartex" xmlns:cx5="http://schemas.microsoft.com/office/drawing/2016/5/11/chartex" xmlns:cx6="http://schemas.microsoft.com/office/drawing/2016/5/12/chartex" xmlns:cx7="http://schemas.microsoft.com/office/drawing/2016/5/13/chartex" xmlns:cx8="http://schemas.microsoft.com/office/drawing/2016/5/14/chartex" xmlns:mc="http://schemas.openxmlformats.org/markup-compatibility/2006" xmlns:aink="http://schemas.microsoft.com/office/drawing/2016/ink" xmlns:am3d="http://schemas.microsoft.com/office/drawing/2017/model3d" xmlns:o="urn:schemas-microsoft-com:office:office" xmlns:oel="http://schemas.microsoft.com/office/2019/extlst" xmlns:r="http://schemas.openxmlformats.org/officeDocument/2006/relationships" xmlns:m="http://schemas.openxmlformats.org/officeDocument/2006/math" xmlns:v="urn:schemas-microsoft-com:vml" xmlns:wp14="http://schemas.microsoft.com/office/word/2010/wordprocessingDrawing" xmlns:wp="http://schemas.openxmlformats.org/drawingml/2006/wordprocessingDrawing" xmlns:w10="urn:schemas-microsoft-com:office:word" xmlns:w="http://schemas.openxmlformats.org/wordprocessingml/2006/main" xmlns:w14="http://schemas.microsoft.com/office/word/2010/wordml" xmlns:w15="http://schemas.microsoft.com/office/word/2012/wordml" xmlns:w16cex="http://schemas.microsoft.com/office/word/2018/wordml/cex" xmlns:w16cid="http://schemas.microsoft.com/office/word/2016/wordml/cid" xmlns:w16="http://schemas.microsoft.com/office/word/2018/wordml" xmlns:w16sdtdh="http://schemas.microsoft.com/office/word/2020/wordml/sdtdatahash" xmlns:w16se="http://schemas.microsoft.com/office/word/2015/wordml/symex" xmlns:wpg="http://schemas.microsoft.com/office/word/2010/wordprocessingGroup" xmlns:wpi="http://schemas.microsoft.com/office/word/2010/wordprocessingInk" xmlns:wne="http://schemas.microsoft.com/office/word/2006/wordml" xmlns:wps="http://schemas.microsoft.com/office/word/2010/wordprocessingShape" mc:Ignorable="w14 w15 w16se w16cid w16 w16cex w16sdtdh wp14">
   <w:p>
     <w:pPr>
-      <w:pStyle w:val="Pieddepage"/>
+      <w:pStyle w:val="Footer"/>
     </w:pPr>
   </w:p>
 </w:ftr>
@@ -2226,7 +2425,7 @@
     <w:sdtContent>
       <w:p>
         <w:pPr>
-          <w:pStyle w:val="Pieddepage"/>
+          <w:pStyle w:val="Footer"/>
           <w:jc w:val="right"/>
         </w:pPr>
         <w:r>
@@ -2253,7 +2452,7 @@
   </w:sdt>
   <w:p>
     <w:pPr>
-      <w:pStyle w:val="Pieddepage"/>
+      <w:pStyle w:val="Footer"/>
     </w:pPr>
   </w:p>
 </w:ftr>
@@ -2263,7 +2462,7 @@
 <w:ftr xmlns:wpc="http://schemas.microsoft.com/office/word/2010/wordprocessingCanvas" xmlns:cx="http://schemas.microsoft.com/office/drawing/2014/chartex" xmlns:cx1="http://schemas.microsoft.com/office/drawing/2015/9/8/chartex" xmlns:cx2="http://schemas.microsoft.com/office/drawing/2015/10/21/chartex" xmlns:cx3="http://schemas.microsoft.com/office/drawing/2016/5/9/chartex" xmlns:cx4="http://schemas.microsoft.com/office/drawing/2016/5/10/chartex" xmlns:cx5="http://schemas.microsoft.com/office/drawing/2016/5/11/chartex" xmlns:cx6="http://schemas.microsoft.com/office/drawing/2016/5/12/chartex" xmlns:cx7="http://schemas.microsoft.com/office/drawing/2016/5/13/chartex" xmlns:cx8="http://schemas.microsoft.com/office/drawing/2016/5/14/chartex" xmlns:mc="http://schemas.openxmlformats.org/markup-compatibility/2006" xmlns:aink="http://schemas.microsoft.com/office/drawing/2016/ink" xmlns:am3d="http://schemas.microsoft.com/office/drawing/2017/model3d" xmlns:o="urn:schemas-microsoft-com:office:office" xmlns:oel="http://schemas.microsoft.com/office/2019/extlst" xmlns:r="http://schemas.openxmlformats.org/officeDocument/2006/relationships" xmlns:m="http://schemas.openxmlformats.org/officeDocument/2006/math" xmlns:v="urn:schemas-microsoft-com:vml" xmlns:wp14="http://schemas.microsoft.com/office/word/2010/wordprocessingDrawing" xmlns:wp="http://schemas.openxmlformats.org/drawingml/2006/wordprocessingDrawing" xmlns:w10="urn:schemas-microsoft-com:office:word" xmlns:w="http://schemas.openxmlformats.org/wordprocessingml/2006/main" xmlns:w14="http://schemas.microsoft.com/office/word/2010/wordml" xmlns:w15="http://schemas.microsoft.com/office/word/2012/wordml" xmlns:w16cex="http://schemas.microsoft.com/office/word/2018/wordml/cex" xmlns:w16cid="http://schemas.microsoft.com/office/word/2016/wordml/cid" xmlns:w16="http://schemas.microsoft.com/office/word/2018/wordml" xmlns:w16sdtdh="http://schemas.microsoft.com/office/word/2020/wordml/sdtdatahash" xmlns:w16se="http://schemas.microsoft.com/office/word/2015/wordml/symex" xmlns:wpg="http://schemas.microsoft.com/office/word/2010/wordprocessingGroup" xmlns:wpi="http://schemas.microsoft.com/office/word/2010/wordprocessingInk" xmlns:wne="http://schemas.microsoft.com/office/word/2006/wordml" xmlns:wps="http://schemas.microsoft.com/office/word/2010/wordprocessingShape" mc:Ignorable="w14 w15 w16se w16cid w16 w16cex w16sdtdh wp14">
   <w:p>
     <w:pPr>
-      <w:pStyle w:val="Pieddepage"/>
+      <w:pStyle w:val="Footer"/>
     </w:pPr>
   </w:p>
 </w:ftr>
@@ -2298,7 +2497,7 @@
 <w:hdr xmlns:wpc="http://schemas.microsoft.com/office/word/2010/wordprocessingCanvas" xmlns:cx="http://schemas.microsoft.com/office/drawing/2014/chartex" xmlns:cx1="http://schemas.microsoft.com/office/drawing/2015/9/8/chartex" xmlns:cx2="http://schemas.microsoft.com/office/drawing/2015/10/21/chartex" xmlns:cx3="http://schemas.microsoft.com/office/drawing/2016/5/9/chartex" xmlns:cx4="http://schemas.microsoft.com/office/drawing/2016/5/10/chartex" xmlns:cx5="http://schemas.microsoft.com/office/drawing/2016/5/11/chartex" xmlns:cx6="http://schemas.microsoft.com/office/drawing/2016/5/12/chartex" xmlns:cx7="http://schemas.microsoft.com/office/drawing/2016/5/13/chartex" xmlns:cx8="http://schemas.microsoft.com/office/drawing/2016/5/14/chartex" xmlns:mc="http://schemas.openxmlformats.org/markup-compatibility/2006" xmlns:aink="http://schemas.microsoft.com/office/drawing/2016/ink" xmlns:am3d="http://schemas.microsoft.com/office/drawing/2017/model3d" xmlns:o="urn:schemas-microsoft-com:office:office" xmlns:oel="http://schemas.microsoft.com/office/2019/extlst" xmlns:r="http://schemas.openxmlformats.org/officeDocument/2006/relationships" xmlns:m="http://schemas.openxmlformats.org/officeDocument/2006/math" xmlns:v="urn:schemas-microsoft-com:vml" xmlns:wp14="http://schemas.microsoft.com/office/word/2010/wordprocessingDrawing" xmlns:wp="http://schemas.openxmlformats.org/drawingml/2006/wordprocessingDrawing" xmlns:w10="urn:schemas-microsoft-com:office:word" xmlns:w="http://schemas.openxmlformats.org/wordprocessingml/2006/main" xmlns:w14="http://schemas.microsoft.com/office/word/2010/wordml" xmlns:w15="http://schemas.microsoft.com/office/word/2012/wordml" xmlns:w16cex="http://schemas.microsoft.com/office/word/2018/wordml/cex" xmlns:w16cid="http://schemas.microsoft.com/office/word/2016/wordml/cid" xmlns:w16="http://schemas.microsoft.com/office/word/2018/wordml" xmlns:w16sdtdh="http://schemas.microsoft.com/office/word/2020/wordml/sdtdatahash" xmlns:w16se="http://schemas.microsoft.com/office/word/2015/wordml/symex" xmlns:wpg="http://schemas.microsoft.com/office/word/2010/wordprocessingGroup" xmlns:wpi="http://schemas.microsoft.com/office/word/2010/wordprocessingInk" xmlns:wne="http://schemas.microsoft.com/office/word/2006/wordml" xmlns:wps="http://schemas.microsoft.com/office/word/2010/wordprocessingShape" mc:Ignorable="w14 w15 w16se w16cid w16 w16cex w16sdtdh wp14">
   <w:p>
     <w:pPr>
-      <w:pStyle w:val="En-tte"/>
+      <w:pStyle w:val="Header"/>
     </w:pPr>
   </w:p>
 </w:hdr>
@@ -2308,7 +2507,7 @@
 <w:hdr xmlns:wpc="http://schemas.microsoft.com/office/word/2010/wordprocessingCanvas" xmlns:cx="http://schemas.microsoft.com/office/drawing/2014/chartex" xmlns:cx1="http://schemas.microsoft.com/office/drawing/2015/9/8/chartex" xmlns:cx2="http://schemas.microsoft.com/office/drawing/2015/10/21/chartex" xmlns:cx3="http://schemas.microsoft.com/office/drawing/2016/5/9/chartex" xmlns:cx4="http://schemas.microsoft.com/office/drawing/2016/5/10/chartex" xmlns:cx5="http://schemas.microsoft.com/office/drawing/2016/5/11/chartex" xmlns:cx6="http://schemas.microsoft.com/office/drawing/2016/5/12/chartex" xmlns:cx7="http://schemas.microsoft.com/office/drawing/2016/5/13/chartex" xmlns:cx8="http://schemas.microsoft.com/office/drawing/2016/5/14/chartex" xmlns:mc="http://schemas.openxmlformats.org/markup-compatibility/2006" xmlns:aink="http://schemas.microsoft.com/office/drawing/2016/ink" xmlns:am3d="http://schemas.microsoft.com/office/drawing/2017/model3d" xmlns:o="urn:schemas-microsoft-com:office:office" xmlns:oel="http://schemas.microsoft.com/office/2019/extlst" xmlns:r="http://schemas.openxmlformats.org/officeDocument/2006/relationships" xmlns:m="http://schemas.openxmlformats.org/officeDocument/2006/math" xmlns:v="urn:schemas-microsoft-com:vml" xmlns:wp14="http://schemas.microsoft.com/office/word/2010/wordprocessingDrawing" xmlns:wp="http://schemas.openxmlformats.org/drawingml/2006/wordprocessingDrawing" xmlns:w10="urn:schemas-microsoft-com:office:word" xmlns:w="http://schemas.openxmlformats.org/wordprocessingml/2006/main" xmlns:w14="http://schemas.microsoft.com/office/word/2010/wordml" xmlns:w15="http://schemas.microsoft.com/office/word/2012/wordml" xmlns:w16cex="http://schemas.microsoft.com/office/word/2018/wordml/cex" xmlns:w16cid="http://schemas.microsoft.com/office/word/2016/wordml/cid" xmlns:w16="http://schemas.microsoft.com/office/word/2018/wordml" xmlns:w16sdtdh="http://schemas.microsoft.com/office/word/2020/wordml/sdtdatahash" xmlns:w16se="http://schemas.microsoft.com/office/word/2015/wordml/symex" xmlns:wpg="http://schemas.microsoft.com/office/word/2010/wordprocessingGroup" xmlns:wpi="http://schemas.microsoft.com/office/word/2010/wordprocessingInk" xmlns:wne="http://schemas.microsoft.com/office/word/2006/wordml" xmlns:wps="http://schemas.microsoft.com/office/word/2010/wordprocessingShape" mc:Ignorable="w14 w15 w16se w16cid w16 w16cex w16sdtdh wp14">
   <w:p>
     <w:pPr>
-      <w:pStyle w:val="En-tte"/>
+      <w:pStyle w:val="Header"/>
     </w:pPr>
   </w:p>
 </w:hdr>
@@ -2318,7 +2517,7 @@
 <w:hdr xmlns:wpc="http://schemas.microsoft.com/office/word/2010/wordprocessingCanvas" xmlns:cx="http://schemas.microsoft.com/office/drawing/2014/chartex" xmlns:cx1="http://schemas.microsoft.com/office/drawing/2015/9/8/chartex" xmlns:cx2="http://schemas.microsoft.com/office/drawing/2015/10/21/chartex" xmlns:cx3="http://schemas.microsoft.com/office/drawing/2016/5/9/chartex" xmlns:cx4="http://schemas.microsoft.com/office/drawing/2016/5/10/chartex" xmlns:cx5="http://schemas.microsoft.com/office/drawing/2016/5/11/chartex" xmlns:cx6="http://schemas.microsoft.com/office/drawing/2016/5/12/chartex" xmlns:cx7="http://schemas.microsoft.com/office/drawing/2016/5/13/chartex" xmlns:cx8="http://schemas.microsoft.com/office/drawing/2016/5/14/chartex" xmlns:mc="http://schemas.openxmlformats.org/markup-compatibility/2006" xmlns:aink="http://schemas.microsoft.com/office/drawing/2016/ink" xmlns:am3d="http://schemas.microsoft.com/office/drawing/2017/model3d" xmlns:o="urn:schemas-microsoft-com:office:office" xmlns:oel="http://schemas.microsoft.com/office/2019/extlst" xmlns:r="http://schemas.openxmlformats.org/officeDocument/2006/relationships" xmlns:m="http://schemas.openxmlformats.org/officeDocument/2006/math" xmlns:v="urn:schemas-microsoft-com:vml" xmlns:wp14="http://schemas.microsoft.com/office/word/2010/wordprocessingDrawing" xmlns:wp="http://schemas.openxmlformats.org/drawingml/2006/wordprocessingDrawing" xmlns:w10="urn:schemas-microsoft-com:office:word" xmlns:w="http://schemas.openxmlformats.org/wordprocessingml/2006/main" xmlns:w14="http://schemas.microsoft.com/office/word/2010/wordml" xmlns:w15="http://schemas.microsoft.com/office/word/2012/wordml" xmlns:w16cex="http://schemas.microsoft.com/office/word/2018/wordml/cex" xmlns:w16cid="http://schemas.microsoft.com/office/word/2016/wordml/cid" xmlns:w16="http://schemas.microsoft.com/office/word/2018/wordml" xmlns:w16sdtdh="http://schemas.microsoft.com/office/word/2020/wordml/sdtdatahash" xmlns:w16se="http://schemas.microsoft.com/office/word/2015/wordml/symex" xmlns:wpg="http://schemas.microsoft.com/office/word/2010/wordprocessingGroup" xmlns:wpi="http://schemas.microsoft.com/office/word/2010/wordprocessingInk" xmlns:wne="http://schemas.microsoft.com/office/word/2006/wordml" xmlns:wps="http://schemas.microsoft.com/office/word/2010/wordprocessingShape" mc:Ignorable="w14 w15 w16se w16cid w16 w16cex w16sdtdh wp14">
   <w:p>
     <w:pPr>
-      <w:pStyle w:val="En-tte"/>
+      <w:pStyle w:val="Header"/>
     </w:pPr>
   </w:p>
 </w:hdr>
@@ -5283,11 +5482,11 @@
       <w:lang w:eastAsia="fr-FR"/>
     </w:rPr>
   </w:style>
-  <w:style w:type="paragraph" w:styleId="Titre1">
+  <w:style w:type="paragraph" w:styleId="Heading1">
     <w:name w:val="heading 1"/>
     <w:basedOn w:val="Normal"/>
     <w:next w:val="Normal"/>
-    <w:link w:val="Titre1Car"/>
+    <w:link w:val="Heading1Char"/>
     <w:qFormat/>
     <w:rsid w:val="00821B09"/>
     <w:pPr>
@@ -5304,11 +5503,11 @@
       <w:szCs w:val="40"/>
     </w:rPr>
   </w:style>
-  <w:style w:type="paragraph" w:styleId="Titre2">
+  <w:style w:type="paragraph" w:styleId="Heading2">
     <w:name w:val="heading 2"/>
     <w:basedOn w:val="Normal"/>
     <w:next w:val="Normal"/>
-    <w:link w:val="Titre2Car"/>
+    <w:link w:val="Heading2Char"/>
     <w:uiPriority w:val="9"/>
     <w:unhideWhenUsed/>
     <w:qFormat/>
@@ -5328,11 +5527,11 @@
       <w:szCs w:val="26"/>
     </w:rPr>
   </w:style>
-  <w:style w:type="paragraph" w:styleId="Titre3">
+  <w:style w:type="paragraph" w:styleId="Heading3">
     <w:name w:val="heading 3"/>
     <w:basedOn w:val="Normal"/>
     <w:next w:val="Normal"/>
-    <w:link w:val="Titre3Car"/>
+    <w:link w:val="Heading3Char"/>
     <w:qFormat/>
     <w:rsid w:val="00821B09"/>
     <w:pPr>
@@ -5348,11 +5547,11 @@
       <w:szCs w:val="26"/>
     </w:rPr>
   </w:style>
-  <w:style w:type="paragraph" w:styleId="Titre4">
+  <w:style w:type="paragraph" w:styleId="Heading4">
     <w:name w:val="heading 4"/>
     <w:basedOn w:val="Normal"/>
     <w:next w:val="Normal"/>
-    <w:link w:val="Titre4Car"/>
+    <w:link w:val="Heading4Char"/>
     <w:qFormat/>
     <w:rsid w:val="009949B2"/>
     <w:pPr>
@@ -5365,13 +5564,13 @@
       <w:bCs/>
     </w:rPr>
   </w:style>
-  <w:style w:type="character" w:default="1" w:styleId="Policepardfaut">
+  <w:style w:type="character" w:default="1" w:styleId="DefaultParagraphFont">
     <w:name w:val="Default Paragraph Font"/>
     <w:uiPriority w:val="1"/>
     <w:semiHidden/>
     <w:unhideWhenUsed/>
   </w:style>
-  <w:style w:type="table" w:default="1" w:styleId="TableauNormal">
+  <w:style w:type="table" w:default="1" w:styleId="TableNormal">
     <w:name w:val="Normal Table"/>
     <w:uiPriority w:val="99"/>
     <w:semiHidden/>
@@ -5386,13 +5585,13 @@
       </w:tblCellMar>
     </w:tblPr>
   </w:style>
-  <w:style w:type="numbering" w:default="1" w:styleId="Aucuneliste">
+  <w:style w:type="numbering" w:default="1" w:styleId="NoList">
     <w:name w:val="No List"/>
     <w:uiPriority w:val="99"/>
     <w:semiHidden/>
     <w:unhideWhenUsed/>
   </w:style>
-  <w:style w:type="paragraph" w:styleId="Sansinterligne">
+  <w:style w:type="paragraph" w:styleId="NoSpacing">
     <w:name w:val="No Spacing"/>
     <w:uiPriority w:val="1"/>
     <w:qFormat/>
@@ -5401,10 +5600,10 @@
       <w:spacing w:after="0" w:line="240" w:lineRule="auto"/>
     </w:pPr>
   </w:style>
-  <w:style w:type="character" w:customStyle="1" w:styleId="Titre1Car">
-    <w:name w:val="Titre 1 Car"/>
-    <w:basedOn w:val="Policepardfaut"/>
-    <w:link w:val="Titre1"/>
+  <w:style w:type="character" w:customStyle="1" w:styleId="Heading1Char">
+    <w:name w:val="Heading 1 Char"/>
+    <w:basedOn w:val="DefaultParagraphFont"/>
+    <w:link w:val="Heading1"/>
     <w:rsid w:val="00821B09"/>
     <w:rPr>
       <w:rFonts w:eastAsia="Times New Roman" w:cstheme="minorHAnsi"/>
@@ -5417,10 +5616,10 @@
       <w:lang w:eastAsia="fr-FR"/>
     </w:rPr>
   </w:style>
-  <w:style w:type="character" w:customStyle="1" w:styleId="Titre4Car">
-    <w:name w:val="Titre 4 Car"/>
-    <w:basedOn w:val="Policepardfaut"/>
-    <w:link w:val="Titre4"/>
+  <w:style w:type="character" w:customStyle="1" w:styleId="Heading4Char">
+    <w:name w:val="Heading 4 Char"/>
+    <w:basedOn w:val="DefaultParagraphFont"/>
+    <w:link w:val="Heading4"/>
     <w:rsid w:val="009949B2"/>
     <w:rPr>
       <w:rFonts w:ascii="Times New Roman" w:eastAsia="Times New Roman" w:hAnsi="Times New Roman" w:cs="Times New Roman"/>
@@ -5431,7 +5630,7 @@
       <w:lang w:eastAsia="fr-FR"/>
     </w:rPr>
   </w:style>
-  <w:style w:type="paragraph" w:styleId="Listepuces2">
+  <w:style w:type="paragraph" w:styleId="ListBullet2">
     <w:name w:val="List Bullet 2"/>
     <w:basedOn w:val="Normal"/>
     <w:autoRedefine/>
@@ -5442,19 +5641,19 @@
       <w:jc w:val="left"/>
     </w:pPr>
   </w:style>
-  <w:style w:type="paragraph" w:styleId="Corpsdetexte">
+  <w:style w:type="paragraph" w:styleId="BodyText">
     <w:name w:val="Body Text"/>
     <w:basedOn w:val="Normal"/>
-    <w:link w:val="CorpsdetexteCar"/>
+    <w:link w:val="BodyTextChar"/>
     <w:rsid w:val="00F66C46"/>
     <w:pPr>
       <w:spacing w:line="360" w:lineRule="auto"/>
     </w:pPr>
   </w:style>
-  <w:style w:type="character" w:customStyle="1" w:styleId="CorpsdetexteCar">
-    <w:name w:val="Corps de texte Car"/>
-    <w:basedOn w:val="Policepardfaut"/>
-    <w:link w:val="Corpsdetexte"/>
+  <w:style w:type="character" w:customStyle="1" w:styleId="BodyTextChar">
+    <w:name w:val="Body Text Char"/>
+    <w:basedOn w:val="DefaultParagraphFont"/>
+    <w:link w:val="BodyText"/>
     <w:rsid w:val="00F66C46"/>
     <w:rPr>
       <w:rFonts w:ascii="Times New Roman" w:eastAsia="Times New Roman" w:hAnsi="Times New Roman" w:cs="Times New Roman"/>
@@ -5465,13 +5664,13 @@
   </w:style>
   <w:style w:type="character" w:customStyle="1" w:styleId="apple-converted-space">
     <w:name w:val="apple-converted-space"/>
-    <w:basedOn w:val="Policepardfaut"/>
+    <w:basedOn w:val="DefaultParagraphFont"/>
     <w:rsid w:val="00F66C46"/>
   </w:style>
-  <w:style w:type="character" w:customStyle="1" w:styleId="Titre3Car">
-    <w:name w:val="Titre 3 Car"/>
-    <w:basedOn w:val="Policepardfaut"/>
-    <w:link w:val="Titre3"/>
+  <w:style w:type="character" w:customStyle="1" w:styleId="Heading3Char">
+    <w:name w:val="Heading 3 Char"/>
+    <w:basedOn w:val="DefaultParagraphFont"/>
+    <w:link w:val="Heading3"/>
     <w:rsid w:val="00821B09"/>
     <w:rPr>
       <w:rFonts w:ascii="Arial" w:eastAsia="Times New Roman" w:hAnsi="Arial" w:cs="Arial"/>
@@ -5482,11 +5681,11 @@
       <w:lang w:eastAsia="fr-FR"/>
     </w:rPr>
   </w:style>
-  <w:style w:type="paragraph" w:styleId="Titre">
+  <w:style w:type="paragraph" w:styleId="Title">
     <w:name w:val="Title"/>
     <w:basedOn w:val="Normal"/>
     <w:next w:val="Normal"/>
-    <w:link w:val="TitreCar"/>
+    <w:link w:val="TitleChar"/>
     <w:uiPriority w:val="10"/>
     <w:qFormat/>
     <w:rsid w:val="00821B09"/>
@@ -5506,10 +5705,10 @@
       <w:szCs w:val="52"/>
     </w:rPr>
   </w:style>
-  <w:style w:type="character" w:customStyle="1" w:styleId="TitreCar">
-    <w:name w:val="Titre Car"/>
-    <w:basedOn w:val="Policepardfaut"/>
-    <w:link w:val="Titre"/>
+  <w:style w:type="character" w:customStyle="1" w:styleId="TitleChar">
+    <w:name w:val="Title Char"/>
+    <w:basedOn w:val="DefaultParagraphFont"/>
+    <w:link w:val="Title"/>
     <w:uiPriority w:val="10"/>
     <w:rsid w:val="00821B09"/>
     <w:rPr>
@@ -5522,11 +5721,11 @@
       <w:lang w:eastAsia="fr-FR"/>
     </w:rPr>
   </w:style>
-  <w:style w:type="paragraph" w:styleId="Sous-titre">
+  <w:style w:type="paragraph" w:styleId="Subtitle">
     <w:name w:val="Subtitle"/>
     <w:basedOn w:val="Normal"/>
     <w:next w:val="Normal"/>
-    <w:link w:val="Sous-titreCar"/>
+    <w:link w:val="SubtitleChar"/>
     <w:uiPriority w:val="11"/>
     <w:qFormat/>
     <w:rsid w:val="008D0374"/>
@@ -5544,10 +5743,10 @@
       <w:szCs w:val="28"/>
     </w:rPr>
   </w:style>
-  <w:style w:type="character" w:customStyle="1" w:styleId="Sous-titreCar">
-    <w:name w:val="Sous-titre Car"/>
-    <w:basedOn w:val="Policepardfaut"/>
-    <w:link w:val="Sous-titre"/>
+  <w:style w:type="character" w:customStyle="1" w:styleId="SubtitleChar">
+    <w:name w:val="Subtitle Char"/>
+    <w:basedOn w:val="DefaultParagraphFont"/>
+    <w:link w:val="Subtitle"/>
     <w:uiPriority w:val="11"/>
     <w:rsid w:val="008D0374"/>
     <w:rPr>
@@ -5560,10 +5759,10 @@
       <w:lang w:eastAsia="fr-FR"/>
     </w:rPr>
   </w:style>
-  <w:style w:type="paragraph" w:styleId="Paragraphedeliste">
+  <w:style w:type="paragraph" w:styleId="ListParagraph">
     <w:name w:val="List Paragraph"/>
     <w:basedOn w:val="Normal"/>
-    <w:link w:val="ParagraphedelisteCar"/>
+    <w:link w:val="ListParagraphChar"/>
     <w:uiPriority w:val="34"/>
     <w:qFormat/>
     <w:rsid w:val="00821B09"/>
@@ -5588,10 +5787,10 @@
       <w:ind w:left="708"/>
     </w:pPr>
   </w:style>
-  <w:style w:type="character" w:customStyle="1" w:styleId="Titre2Car">
-    <w:name w:val="Titre 2 Car"/>
-    <w:basedOn w:val="Policepardfaut"/>
-    <w:link w:val="Titre2"/>
+  <w:style w:type="character" w:customStyle="1" w:styleId="Heading2Char">
+    <w:name w:val="Heading 2 Char"/>
+    <w:basedOn w:val="DefaultParagraphFont"/>
+    <w:link w:val="Heading2"/>
     <w:uiPriority w:val="9"/>
     <w:rsid w:val="000719F6"/>
     <w:rPr>
@@ -5604,10 +5803,10 @@
       <w:lang w:eastAsia="fr-FR"/>
     </w:rPr>
   </w:style>
-  <w:style w:type="character" w:customStyle="1" w:styleId="ParagraphedelisteCar">
-    <w:name w:val="Paragraphe de liste Car"/>
-    <w:basedOn w:val="Policepardfaut"/>
-    <w:link w:val="Paragraphedeliste"/>
+  <w:style w:type="character" w:customStyle="1" w:styleId="ListParagraphChar">
+    <w:name w:val="List Paragraph Char"/>
+    <w:basedOn w:val="DefaultParagraphFont"/>
+    <w:link w:val="ListParagraph"/>
     <w:uiPriority w:val="34"/>
     <w:rsid w:val="00821B09"/>
     <w:rPr>
@@ -5619,7 +5818,7 @@
   </w:style>
   <w:style w:type="character" w:customStyle="1" w:styleId="ListeElementsCar">
     <w:name w:val="ListeElements Car"/>
-    <w:basedOn w:val="ParagraphedelisteCar"/>
+    <w:basedOn w:val="ListParagraphChar"/>
     <w:link w:val="ListeElements"/>
     <w:rsid w:val="006F1F79"/>
     <w:rPr>
@@ -5629,10 +5828,10 @@
       <w:lang w:eastAsia="fr-FR"/>
     </w:rPr>
   </w:style>
-  <w:style w:type="paragraph" w:styleId="En-tte">
+  <w:style w:type="paragraph" w:styleId="Header">
     <w:name w:val="header"/>
     <w:basedOn w:val="Normal"/>
-    <w:link w:val="En-tteCar"/>
+    <w:link w:val="HeaderChar"/>
     <w:uiPriority w:val="99"/>
     <w:unhideWhenUsed/>
     <w:rsid w:val="00E24F1C"/>
@@ -5644,10 +5843,10 @@
       <w:spacing w:before="0" w:after="0"/>
     </w:pPr>
   </w:style>
-  <w:style w:type="character" w:customStyle="1" w:styleId="En-tteCar">
-    <w:name w:val="En-tête Car"/>
-    <w:basedOn w:val="Policepardfaut"/>
-    <w:link w:val="En-tte"/>
+  <w:style w:type="character" w:customStyle="1" w:styleId="HeaderChar">
+    <w:name w:val="Header Char"/>
+    <w:basedOn w:val="DefaultParagraphFont"/>
+    <w:link w:val="Header"/>
     <w:uiPriority w:val="99"/>
     <w:rsid w:val="00E24F1C"/>
     <w:rPr>
@@ -5657,10 +5856,10 @@
       <w:lang w:eastAsia="fr-FR"/>
     </w:rPr>
   </w:style>
-  <w:style w:type="paragraph" w:styleId="Pieddepage">
+  <w:style w:type="paragraph" w:styleId="Footer">
     <w:name w:val="footer"/>
     <w:basedOn w:val="Normal"/>
-    <w:link w:val="PieddepageCar"/>
+    <w:link w:val="FooterChar"/>
     <w:uiPriority w:val="99"/>
     <w:unhideWhenUsed/>
     <w:rsid w:val="00E24F1C"/>
@@ -5672,10 +5871,10 @@
       <w:spacing w:before="0" w:after="0"/>
     </w:pPr>
   </w:style>
-  <w:style w:type="character" w:customStyle="1" w:styleId="PieddepageCar">
-    <w:name w:val="Pied de page Car"/>
-    <w:basedOn w:val="Policepardfaut"/>
-    <w:link w:val="Pieddepage"/>
+  <w:style w:type="character" w:customStyle="1" w:styleId="FooterChar">
+    <w:name w:val="Footer Char"/>
+    <w:basedOn w:val="DefaultParagraphFont"/>
+    <w:link w:val="Footer"/>
     <w:uiPriority w:val="99"/>
     <w:rsid w:val="00E24F1C"/>
     <w:rPr>
@@ -5685,9 +5884,9 @@
       <w:lang w:eastAsia="fr-FR"/>
     </w:rPr>
   </w:style>
-  <w:style w:type="character" w:styleId="Hyperlien">
+  <w:style w:type="character" w:styleId="Hyperlink">
     <w:name w:val="Hyperlink"/>
-    <w:basedOn w:val="Policepardfaut"/>
+    <w:basedOn w:val="DefaultParagraphFont"/>
     <w:uiPriority w:val="99"/>
     <w:unhideWhenUsed/>
     <w:rsid w:val="001763E8"/>
@@ -5696,9 +5895,9 @@
       <w:u w:val="single"/>
     </w:rPr>
   </w:style>
-  <w:style w:type="character" w:styleId="Lienvisit">
+  <w:style w:type="character" w:styleId="FollowedHyperlink">
     <w:name w:val="FollowedHyperlink"/>
-    <w:basedOn w:val="Policepardfaut"/>
+    <w:basedOn w:val="DefaultParagraphFont"/>
     <w:uiPriority w:val="99"/>
     <w:semiHidden/>
     <w:unhideWhenUsed/>
@@ -5708,9 +5907,9 @@
       <w:u w:val="single"/>
     </w:rPr>
   </w:style>
-  <w:style w:type="character" w:styleId="Mentionnonrsolue">
+  <w:style w:type="character" w:styleId="UnresolvedMention">
     <w:name w:val="Unresolved Mention"/>
-    <w:basedOn w:val="Policepardfaut"/>
+    <w:basedOn w:val="DefaultParagraphFont"/>
     <w:uiPriority w:val="99"/>
     <w:semiHidden/>
     <w:unhideWhenUsed/>
@@ -5720,10 +5919,10 @@
       <w:shd w:val="clear" w:color="auto" w:fill="E6E6E6"/>
     </w:rPr>
   </w:style>
-  <w:style w:type="paragraph" w:styleId="PrformatHTML">
+  <w:style w:type="paragraph" w:styleId="HTMLPreformatted">
     <w:name w:val="HTML Preformatted"/>
     <w:basedOn w:val="Normal"/>
-    <w:link w:val="PrformatHTMLCar"/>
+    <w:link w:val="HTMLPreformattedChar"/>
     <w:uiPriority w:val="99"/>
     <w:semiHidden/>
     <w:unhideWhenUsed/>
@@ -5757,10 +5956,10 @@
       <w:lang w:eastAsia="fr-CA"/>
     </w:rPr>
   </w:style>
-  <w:style w:type="character" w:customStyle="1" w:styleId="PrformatHTMLCar">
-    <w:name w:val="Préformaté HTML Car"/>
-    <w:basedOn w:val="Policepardfaut"/>
-    <w:link w:val="PrformatHTML"/>
+  <w:style w:type="character" w:customStyle="1" w:styleId="HTMLPreformattedChar">
+    <w:name w:val="HTML Preformatted Char"/>
+    <w:basedOn w:val="DefaultParagraphFont"/>
+    <w:link w:val="HTMLPreformatted"/>
     <w:uiPriority w:val="99"/>
     <w:semiHidden/>
     <w:rsid w:val="00E37AA5"/>
@@ -5771,9 +5970,9 @@
       <w:lang w:eastAsia="fr-CA"/>
     </w:rPr>
   </w:style>
-  <w:style w:type="character" w:styleId="Accentuationintense">
+  <w:style w:type="character" w:styleId="IntenseEmphasis">
     <w:name w:val="Intense Emphasis"/>
-    <w:basedOn w:val="Policepardfaut"/>
+    <w:basedOn w:val="DefaultParagraphFont"/>
     <w:uiPriority w:val="21"/>
     <w:qFormat/>
     <w:rsid w:val="00622DBD"/>
@@ -6072,6 +6271,15 @@
 </file>
 
 <file path=customXml/item1.xml><?xml version="1.0" encoding="utf-8"?>
+<?mso-contentType ?>
+<FormTemplates xmlns="http://schemas.microsoft.com/sharepoint/v3/contenttype/forms">
+  <Display>DocumentLibraryForm</Display>
+  <Edit>DocumentLibraryForm</Edit>
+  <New>DocumentLibraryForm</New>
+</FormTemplates>
+</file>
+
+<file path=customXml/item2.xml><?xml version="1.0" encoding="utf-8"?>
 <ct:contentTypeSchema xmlns:ct="http://schemas.microsoft.com/office/2006/metadata/contentType" xmlns:ma="http://schemas.microsoft.com/office/2006/metadata/properties/metaAttributes" ct:_="" ma:_="" ma:contentTypeName="Document" ma:contentTypeID="0x0101001992CF1DC3892F46B577B577E19A808E" ma:contentTypeVersion="3" ma:contentTypeDescription="Crée un document." ma:contentTypeScope="" ma:versionID="8cd497b8d52f30bc5f3a9e9141aaba7d">
   <xsd:schema xmlns:xsd="http://www.w3.org/2001/XMLSchema" xmlns:xs="http://www.w3.org/2001/XMLSchema" xmlns:p="http://schemas.microsoft.com/office/2006/metadata/properties" xmlns:ns2="69f47043-3d61-4591-af3b-123126e82861" targetNamespace="http://schemas.microsoft.com/office/2006/metadata/properties" ma:root="true" ma:fieldsID="660389d76f87f246631d16e785dbe176" ns2:_="">
     <xsd:import namespace="69f47043-3d61-4591-af3b-123126e82861"/>
@@ -6209,15 +6417,6 @@
 </ct:contentTypeSchema>
 </file>
 
-<file path=customXml/item2.xml><?xml version="1.0" encoding="utf-8"?>
-<?mso-contentType ?>
-<FormTemplates xmlns="http://schemas.microsoft.com/sharepoint/v3/contenttype/forms">
-  <Display>DocumentLibraryForm</Display>
-  <Edit>DocumentLibraryForm</Edit>
-  <New>DocumentLibraryForm</New>
-</FormTemplates>
-</file>
-
 <file path=customXml/item3.xml><?xml version="1.0" encoding="utf-8"?>
 <p:properties xmlns:p="http://schemas.microsoft.com/office/2006/metadata/properties" xmlns:xsi="http://www.w3.org/2001/XMLSchema-instance" xmlns:pc="http://schemas.microsoft.com/office/infopath/2007/PartnerControls">
   <documentManagement/>
@@ -6225,6 +6424,14 @@
 </file>
 
 <file path=customXml/itemProps1.xml><?xml version="1.0" encoding="utf-8"?>
+<ds:datastoreItem xmlns:ds="http://schemas.openxmlformats.org/officeDocument/2006/customXml" ds:itemID="{63064C21-0176-4AA2-92BC-13FC4C022B50}">
+  <ds:schemaRefs>
+    <ds:schemaRef ds:uri="http://schemas.microsoft.com/sharepoint/v3/contenttype/forms"/>
+  </ds:schemaRefs>
+</ds:datastoreItem>
+</file>
+
+<file path=customXml/itemProps2.xml><?xml version="1.0" encoding="utf-8"?>
 <ds:datastoreItem xmlns:ds="http://schemas.openxmlformats.org/officeDocument/2006/customXml" ds:itemID="{A7DC77C6-FABF-467A-829E-597F7699EB5B}">
   <ds:schemaRefs>
     <ds:schemaRef ds:uri="http://schemas.microsoft.com/office/2006/metadata/contentType"/>
@@ -6242,14 +6449,6 @@
 </ds:datastoreItem>
 </file>
 
-<file path=customXml/itemProps2.xml><?xml version="1.0" encoding="utf-8"?>
-<ds:datastoreItem xmlns:ds="http://schemas.openxmlformats.org/officeDocument/2006/customXml" ds:itemID="{63064C21-0176-4AA2-92BC-13FC4C022B50}">
-  <ds:schemaRefs>
-    <ds:schemaRef ds:uri="http://schemas.microsoft.com/sharepoint/v3/contenttype/forms"/>
-  </ds:schemaRefs>
-</ds:datastoreItem>
-</file>
-
 <file path=customXml/itemProps3.xml><?xml version="1.0" encoding="utf-8"?>
 <ds:datastoreItem xmlns:ds="http://schemas.openxmlformats.org/officeDocument/2006/customXml" ds:itemID="{7757CFDA-EF52-4A39-82A8-0F56720E49D5}">
   <ds:schemaRefs>

</xml_diff>